<commit_message>
adding another user story with BDD
</commit_message>
<xml_diff>
--- a/Artifacts/User Story document.docx
+++ b/Artifacts/User Story document.docx
@@ -64,8 +64,6 @@
         </w:rPr>
         <w:t>Connecting with the game</w:t>
       </w:r>
-      <w:bookmarkStart w:id="0" w:name="_GoBack"/>
-      <w:bookmarkEnd w:id="0"/>
     </w:p>
     <w:p/>
     <w:p/>
@@ -78,7 +76,7 @@
           <w:noProof/>
         </w:rPr>
         <w:drawing>
-          <wp:inline distT="0" distB="0" distL="0" distR="0">
+          <wp:inline distT="0" distB="0" distL="0" distR="0" wp14:anchorId="74910B99" wp14:editId="7B76D40E">
             <wp:extent cx="4678680" cy="2215515"/>
             <wp:effectExtent l="38100" t="57150" r="26670" b="32385"/>
             <wp:docPr id="1" name="Diagram 1"/>
@@ -106,7 +104,6 @@
     <w:p/>
     <w:p/>
     <w:p/>
-    <w:p/>
     <w:p>
       <w:pPr>
         <w:rPr>
@@ -119,13 +116,34 @@
           <w:b/>
           <w:sz w:val="40"/>
         </w:rPr>
-        <w:t>Template 2:</w:t>
+        <w:lastRenderedPageBreak/>
+        <w:t xml:space="preserve">User </w:t>
+      </w:r>
+      <w:r>
+        <w:rPr>
+          <w:b/>
+          <w:sz w:val="40"/>
+        </w:rPr>
+        <w:t xml:space="preserve">Story: </w:t>
+      </w:r>
+      <w:r>
+        <w:rPr>
+          <w:sz w:val="40"/>
+        </w:rPr>
+        <w:t xml:space="preserve">As a captain, I would like to get my input encoded </w:t>
+      </w:r>
+      <w:bookmarkStart w:id="0" w:name="_GoBack"/>
+      <w:bookmarkEnd w:id="0"/>
+      <w:r>
+        <w:rPr>
+          <w:sz w:val="40"/>
+        </w:rPr>
+        <w:t>using a secret circuit.</w:t>
       </w:r>
     </w:p>
     <w:p>
       <w:pPr>
         <w:rPr>
-          <w:b/>
           <w:sz w:val="40"/>
         </w:rPr>
       </w:pPr>
@@ -134,22 +152,13 @@
           <w:b/>
           <w:sz w:val="40"/>
         </w:rPr>
-        <w:t>Story: [User story description]</w:t>
+        <w:t xml:space="preserve">Scenario: </w:t>
       </w:r>
-    </w:p>
-    <w:p>
-      <w:pPr>
+      <w:r>
         <w:rPr>
-          <w:b/>
           <w:sz w:val="40"/>
         </w:rPr>
-      </w:pPr>
-      <w:r>
-        <w:rPr>
-          <w:b/>
-          <w:sz w:val="40"/>
-        </w:rPr>
-        <w:t>Scenario xx: [Scenario title]</w:t>
+        <w:t>Captain getting the input string encoded</w:t>
       </w:r>
     </w:p>
     <w:p/>
@@ -161,7 +170,7 @@
         <w:drawing>
           <wp:inline distT="0" distB="0" distL="0" distR="0">
             <wp:extent cx="4876800" cy="2690447"/>
-            <wp:effectExtent l="38100" t="57150" r="19050" b="34290"/>
+            <wp:effectExtent l="38100" t="19050" r="19050" b="34290"/>
             <wp:docPr id="2" name="Diagram 2"/>
             <wp:cNvGraphicFramePr/>
             <a:graphic xmlns:a="http://schemas.openxmlformats.org/drawingml/2006/main">
@@ -2622,8 +2631,8 @@
     <dgm:cxn modelId="{A041B26D-DCCE-4CEC-8119-3F2E28387B2D}" type="presOf" srcId="{4CE8A984-1066-40A8-ADD0-5A4C6C7A77F6}" destId="{DAC7A388-557C-469B-A706-4CEA41C7C264}" srcOrd="0" destOrd="0" presId="urn:microsoft.com/office/officeart/2005/8/layout/chevron2"/>
     <dgm:cxn modelId="{20F17949-ABC0-463D-9559-5988E20D6538}" type="presOf" srcId="{56FC7DF4-75ED-4373-9871-D12637A71949}" destId="{709BD222-5C7B-4FF0-BB3A-99E01D99B8B8}" srcOrd="0" destOrd="0" presId="urn:microsoft.com/office/officeart/2005/8/layout/chevron2"/>
     <dgm:cxn modelId="{619D9326-131B-4EDD-A1A2-F7EFFBD0CF78}" type="presOf" srcId="{A00EFB09-BFA1-44CB-AC3C-702E2D647044}" destId="{705F8532-4ECC-4CA3-805C-ED51FFC4239D}" srcOrd="0" destOrd="0" presId="urn:microsoft.com/office/officeart/2005/8/layout/chevron2"/>
+    <dgm:cxn modelId="{9D724872-733F-4626-B9E0-52ED827D8B2A}" srcId="{4CE8A984-1066-40A8-ADD0-5A4C6C7A77F6}" destId="{56FC7DF4-75ED-4373-9871-D12637A71949}" srcOrd="0" destOrd="0" parTransId="{48621A29-0C63-426F-8784-D673E21255A5}" sibTransId="{241A4F17-2146-4F06-8E9F-0EE6458560B7}"/>
     <dgm:cxn modelId="{06D8355E-031A-4A48-9C51-A77DDB3EF957}" srcId="{F91315A9-16BD-4B8C-A0F6-1E59CE954461}" destId="{C2E0B9A6-4672-4523-9F04-5497F976EB37}" srcOrd="0" destOrd="0" parTransId="{B4693F12-9B28-4CCB-9AEB-610EF1060B87}" sibTransId="{22B2347D-4925-4FA5-93BF-0BA7B48DCDFC}"/>
-    <dgm:cxn modelId="{9D724872-733F-4626-B9E0-52ED827D8B2A}" srcId="{4CE8A984-1066-40A8-ADD0-5A4C6C7A77F6}" destId="{56FC7DF4-75ED-4373-9871-D12637A71949}" srcOrd="0" destOrd="0" parTransId="{48621A29-0C63-426F-8784-D673E21255A5}" sibTransId="{241A4F17-2146-4F06-8E9F-0EE6458560B7}"/>
     <dgm:cxn modelId="{CD670E53-3A30-4303-BAF0-A065EC1DBD65}" srcId="{23723749-D8C3-485F-B279-3757F535CF3E}" destId="{4CE8A984-1066-40A8-ADD0-5A4C6C7A77F6}" srcOrd="3" destOrd="0" parTransId="{B8611B7F-B373-4A1A-9CFA-7A781F4223FD}" sibTransId="{63913657-1B22-4E3D-AA1D-31236C98D5CF}"/>
     <dgm:cxn modelId="{46FADC20-0888-478F-97FA-3F997F788490}" srcId="{3784713B-F24A-4AE8-A072-8567E79B7149}" destId="{E04A950B-7EF1-4B88-8023-E9205FBE490D}" srcOrd="0" destOrd="0" parTransId="{1FF3A5D8-1776-40E5-A526-84D0AE4D8A9F}" sibTransId="{D5399A77-E79D-471E-8C2B-D5B0CC30D3AB}"/>
     <dgm:cxn modelId="{C9859576-FB90-4DC6-BCFA-492265E6C580}" type="presOf" srcId="{23723749-D8C3-485F-B279-3757F535CF3E}" destId="{C1C18DB7-58D7-4BA3-A339-301C9BA2566C}" srcOrd="0" destOrd="0" presId="urn:microsoft.com/office/officeart/2005/8/layout/chevron2"/>
@@ -2719,7 +2728,7 @@
         <a:p>
           <a:r>
             <a:rPr lang="en-US"/>
-            <a:t>[Context]</a:t>
+            <a:t>Game is in "NoInputState"</a:t>
           </a:r>
         </a:p>
       </dgm:t>
@@ -2791,7 +2800,7 @@
         <a:p>
           <a:r>
             <a:rPr lang="en-US"/>
-            <a:t>[more context]</a:t>
+            <a:t>Ronaldo wants to get input string encoded</a:t>
           </a:r>
         </a:p>
       </dgm:t>
@@ -2863,7 +2872,7 @@
         <a:p>
           <a:r>
             <a:rPr lang="en-US"/>
-            <a:t>[Event]</a:t>
+            <a:t>Ronaldo  provides input string to circuit</a:t>
           </a:r>
         </a:p>
       </dgm:t>
@@ -2880,78 +2889,6 @@
       </dgm:t>
     </dgm:pt>
     <dgm:pt modelId="{BF3CD52F-B381-4CDC-8874-EA665175189B}" type="sibTrans" cxnId="{939C0D12-15B6-4A72-B02C-6B81C1443D95}">
-      <dgm:prSet/>
-      <dgm:spPr/>
-      <dgm:t>
-        <a:bodyPr/>
-        <a:lstStyle/>
-        <a:p>
-          <a:endParaRPr lang="en-US"/>
-        </a:p>
-      </dgm:t>
-    </dgm:pt>
-    <dgm:pt modelId="{2075B560-BAE6-44B4-B1FE-AD1F361C6A2C}">
-      <dgm:prSet phldrT="[Text]"/>
-      <dgm:spPr/>
-      <dgm:t>
-        <a:bodyPr/>
-        <a:lstStyle/>
-        <a:p>
-          <a:r>
-            <a:rPr lang="en-US"/>
-            <a:t>And</a:t>
-          </a:r>
-        </a:p>
-      </dgm:t>
-    </dgm:pt>
-    <dgm:pt modelId="{6FE97F51-1507-4897-A8A3-6C03F48585DF}" type="parTrans" cxnId="{6ED28B8F-9FF1-493E-B3C4-AAB3096DDEBA}">
-      <dgm:prSet/>
-      <dgm:spPr/>
-      <dgm:t>
-        <a:bodyPr/>
-        <a:lstStyle/>
-        <a:p>
-          <a:endParaRPr lang="en-US"/>
-        </a:p>
-      </dgm:t>
-    </dgm:pt>
-    <dgm:pt modelId="{DE887BFF-4BCC-49E6-B097-4A80B7C284E0}" type="sibTrans" cxnId="{6ED28B8F-9FF1-493E-B3C4-AAB3096DDEBA}">
-      <dgm:prSet/>
-      <dgm:spPr/>
-      <dgm:t>
-        <a:bodyPr/>
-        <a:lstStyle/>
-        <a:p>
-          <a:endParaRPr lang="en-US"/>
-        </a:p>
-      </dgm:t>
-    </dgm:pt>
-    <dgm:pt modelId="{B98A601B-54DE-43AF-8657-2EDB6813FF85}">
-      <dgm:prSet phldrT="[Text]"/>
-      <dgm:spPr/>
-      <dgm:t>
-        <a:bodyPr/>
-        <a:lstStyle/>
-        <a:p>
-          <a:r>
-            <a:rPr lang="en-US"/>
-            <a:t>[another event]</a:t>
-          </a:r>
-        </a:p>
-      </dgm:t>
-    </dgm:pt>
-    <dgm:pt modelId="{C43CAC82-DAB2-4BEC-8B30-B422A5D01618}" type="parTrans" cxnId="{0B5FDC64-726B-497D-AA71-81988F30C260}">
-      <dgm:prSet/>
-      <dgm:spPr/>
-      <dgm:t>
-        <a:bodyPr/>
-        <a:lstStyle/>
-        <a:p>
-          <a:endParaRPr lang="en-US"/>
-        </a:p>
-      </dgm:t>
-    </dgm:pt>
-    <dgm:pt modelId="{F0ECC4D9-734B-41B1-AD99-A71CA90A599A}" type="sibTrans" cxnId="{0B5FDC64-726B-497D-AA71-81988F30C260}">
       <dgm:prSet/>
       <dgm:spPr/>
       <dgm:t>
@@ -3007,7 +2944,7 @@
         <a:p>
           <a:r>
             <a:rPr lang="en-US"/>
-            <a:t>[Outcome]</a:t>
+            <a:t>Circuit encodes the input string and stores it in driver</a:t>
           </a:r>
         </a:p>
       </dgm:t>
@@ -3024,78 +2961,6 @@
       </dgm:t>
     </dgm:pt>
     <dgm:pt modelId="{BF33C801-73F0-4627-AC2B-DA3CC2EC4DFC}" type="sibTrans" cxnId="{36C8D707-E0D5-4AA4-A64D-79CBC0B15CBD}">
-      <dgm:prSet/>
-      <dgm:spPr/>
-      <dgm:t>
-        <a:bodyPr/>
-        <a:lstStyle/>
-        <a:p>
-          <a:endParaRPr lang="en-US"/>
-        </a:p>
-      </dgm:t>
-    </dgm:pt>
-    <dgm:pt modelId="{31F574E3-4E0E-4CF7-9018-9E194532AB6B}">
-      <dgm:prSet phldrT="[Text]"/>
-      <dgm:spPr/>
-      <dgm:t>
-        <a:bodyPr/>
-        <a:lstStyle/>
-        <a:p>
-          <a:r>
-            <a:rPr lang="en-US"/>
-            <a:t>And</a:t>
-          </a:r>
-        </a:p>
-      </dgm:t>
-    </dgm:pt>
-    <dgm:pt modelId="{DC33545C-9A0D-4BC1-BEE7-9333A463400B}" type="parTrans" cxnId="{3F854973-E8A2-451C-A231-7EA398CA742E}">
-      <dgm:prSet/>
-      <dgm:spPr/>
-      <dgm:t>
-        <a:bodyPr/>
-        <a:lstStyle/>
-        <a:p>
-          <a:endParaRPr lang="en-US"/>
-        </a:p>
-      </dgm:t>
-    </dgm:pt>
-    <dgm:pt modelId="{DFF4902F-A257-4AF0-82DE-A5E604036EDA}" type="sibTrans" cxnId="{3F854973-E8A2-451C-A231-7EA398CA742E}">
-      <dgm:prSet/>
-      <dgm:spPr/>
-      <dgm:t>
-        <a:bodyPr/>
-        <a:lstStyle/>
-        <a:p>
-          <a:endParaRPr lang="en-US"/>
-        </a:p>
-      </dgm:t>
-    </dgm:pt>
-    <dgm:pt modelId="{BB2EC7B9-C702-4925-91DB-73CF4CD5AC8D}">
-      <dgm:prSet phldrT="[Text]"/>
-      <dgm:spPr/>
-      <dgm:t>
-        <a:bodyPr/>
-        <a:lstStyle/>
-        <a:p>
-          <a:r>
-            <a:rPr lang="en-US"/>
-            <a:t>[another outcome]</a:t>
-          </a:r>
-        </a:p>
-      </dgm:t>
-    </dgm:pt>
-    <dgm:pt modelId="{3D50F3DC-D4BB-4909-8BF6-AB287A186950}" type="parTrans" cxnId="{3FEBA98C-F227-4F88-AE09-0A549A382549}">
-      <dgm:prSet/>
-      <dgm:spPr/>
-      <dgm:t>
-        <a:bodyPr/>
-        <a:lstStyle/>
-        <a:p>
-          <a:endParaRPr lang="en-US"/>
-        </a:p>
-      </dgm:t>
-    </dgm:pt>
-    <dgm:pt modelId="{9FBACB89-F2DB-492B-B400-2A22362B9D55}" type="sibTrans" cxnId="{3FEBA98C-F227-4F88-AE09-0A549A382549}">
       <dgm:prSet/>
       <dgm:spPr/>
       <dgm:t>
@@ -3121,7 +2986,7 @@
       <dgm:spPr/>
     </dgm:pt>
     <dgm:pt modelId="{064F9076-539A-4217-B708-70290AFE67E1}" type="pres">
-      <dgm:prSet presAssocID="{AB693B39-E71B-47B9-9C58-4BB91AC232B1}" presName="parentText" presStyleLbl="alignNode1" presStyleIdx="0" presStyleCnt="6">
+      <dgm:prSet presAssocID="{AB693B39-E71B-47B9-9C58-4BB91AC232B1}" presName="parentText" presStyleLbl="alignNode1" presStyleIdx="0" presStyleCnt="4">
         <dgm:presLayoutVars>
           <dgm:chMax val="1"/>
           <dgm:bulletEnabled val="1"/>
@@ -3130,7 +2995,7 @@
       <dgm:spPr/>
     </dgm:pt>
     <dgm:pt modelId="{52085A77-9D71-47D2-BF7D-4DB354B4AB79}" type="pres">
-      <dgm:prSet presAssocID="{AB693B39-E71B-47B9-9C58-4BB91AC232B1}" presName="descendantText" presStyleLbl="alignAcc1" presStyleIdx="0" presStyleCnt="6">
+      <dgm:prSet presAssocID="{AB693B39-E71B-47B9-9C58-4BB91AC232B1}" presName="descendantText" presStyleLbl="alignAcc1" presStyleIdx="0" presStyleCnt="4">
         <dgm:presLayoutVars>
           <dgm:bulletEnabled val="1"/>
         </dgm:presLayoutVars>
@@ -3146,7 +3011,7 @@
       <dgm:spPr/>
     </dgm:pt>
     <dgm:pt modelId="{46A5A3D3-0256-426E-BBA3-036E71353B66}" type="pres">
-      <dgm:prSet presAssocID="{E58F4377-8C24-43A1-B74C-B244BE2523F6}" presName="parentText" presStyleLbl="alignNode1" presStyleIdx="1" presStyleCnt="6">
+      <dgm:prSet presAssocID="{E58F4377-8C24-43A1-B74C-B244BE2523F6}" presName="parentText" presStyleLbl="alignNode1" presStyleIdx="1" presStyleCnt="4">
         <dgm:presLayoutVars>
           <dgm:chMax val="1"/>
           <dgm:bulletEnabled val="1"/>
@@ -3155,7 +3020,7 @@
       <dgm:spPr/>
     </dgm:pt>
     <dgm:pt modelId="{D8056975-3356-4157-A378-07284545BA41}" type="pres">
-      <dgm:prSet presAssocID="{E58F4377-8C24-43A1-B74C-B244BE2523F6}" presName="descendantText" presStyleLbl="alignAcc1" presStyleIdx="1" presStyleCnt="6">
+      <dgm:prSet presAssocID="{E58F4377-8C24-43A1-B74C-B244BE2523F6}" presName="descendantText" presStyleLbl="alignAcc1" presStyleIdx="1" presStyleCnt="4">
         <dgm:presLayoutVars>
           <dgm:bulletEnabled val="1"/>
         </dgm:presLayoutVars>
@@ -3171,7 +3036,7 @@
       <dgm:spPr/>
     </dgm:pt>
     <dgm:pt modelId="{EC40CD4D-4D9F-4D3A-A4C8-E74F8A7748AC}" type="pres">
-      <dgm:prSet presAssocID="{D23C0AD8-64DE-4E46-BFFC-63DE478A0C46}" presName="parentText" presStyleLbl="alignNode1" presStyleIdx="2" presStyleCnt="6">
+      <dgm:prSet presAssocID="{D23C0AD8-64DE-4E46-BFFC-63DE478A0C46}" presName="parentText" presStyleLbl="alignNode1" presStyleIdx="2" presStyleCnt="4">
         <dgm:presLayoutVars>
           <dgm:chMax val="1"/>
           <dgm:bulletEnabled val="1"/>
@@ -3180,7 +3045,7 @@
       <dgm:spPr/>
     </dgm:pt>
     <dgm:pt modelId="{5AF212E3-67E4-4DC6-8212-6310CE713C48}" type="pres">
-      <dgm:prSet presAssocID="{D23C0AD8-64DE-4E46-BFFC-63DE478A0C46}" presName="descendantText" presStyleLbl="alignAcc1" presStyleIdx="2" presStyleCnt="6">
+      <dgm:prSet presAssocID="{D23C0AD8-64DE-4E46-BFFC-63DE478A0C46}" presName="descendantText" presStyleLbl="alignAcc1" presStyleIdx="2" presStyleCnt="4">
         <dgm:presLayoutVars>
           <dgm:bulletEnabled val="1"/>
         </dgm:presLayoutVars>
@@ -3191,12 +3056,12 @@
       <dgm:prSet presAssocID="{68AED480-2BD7-49FA-8EEB-8BE2DD984B7B}" presName="sp" presStyleCnt="0"/>
       <dgm:spPr/>
     </dgm:pt>
-    <dgm:pt modelId="{361A2555-E7B4-4BF5-9AB9-DE03E205F293}" type="pres">
-      <dgm:prSet presAssocID="{2075B560-BAE6-44B4-B1FE-AD1F361C6A2C}" presName="composite" presStyleCnt="0"/>
-      <dgm:spPr/>
-    </dgm:pt>
-    <dgm:pt modelId="{06F8E7E2-FBEA-46BB-9858-5C0AC0A16012}" type="pres">
-      <dgm:prSet presAssocID="{2075B560-BAE6-44B4-B1FE-AD1F361C6A2C}" presName="parentText" presStyleLbl="alignNode1" presStyleIdx="3" presStyleCnt="6">
+    <dgm:pt modelId="{D3BB8863-CA45-42FA-9D03-B83DAD5D02FE}" type="pres">
+      <dgm:prSet presAssocID="{04115BEA-9F07-4EF9-BA92-96B918CAA2A2}" presName="composite" presStyleCnt="0"/>
+      <dgm:spPr/>
+    </dgm:pt>
+    <dgm:pt modelId="{F85A5005-C355-4AA9-858D-9E17C28365BF}" type="pres">
+      <dgm:prSet presAssocID="{04115BEA-9F07-4EF9-BA92-96B918CAA2A2}" presName="parentText" presStyleLbl="alignNode1" presStyleIdx="3" presStyleCnt="4">
         <dgm:presLayoutVars>
           <dgm:chMax val="1"/>
           <dgm:bulletEnabled val="1"/>
@@ -3204,91 +3069,33 @@
       </dgm:prSet>
       <dgm:spPr/>
     </dgm:pt>
-    <dgm:pt modelId="{711F48CA-742F-4593-BFDF-C5B464EBA4E4}" type="pres">
-      <dgm:prSet presAssocID="{2075B560-BAE6-44B4-B1FE-AD1F361C6A2C}" presName="descendantText" presStyleLbl="alignAcc1" presStyleIdx="3" presStyleCnt="6">
+    <dgm:pt modelId="{802FD8C5-8839-4291-B503-63314FD255A0}" type="pres">
+      <dgm:prSet presAssocID="{04115BEA-9F07-4EF9-BA92-96B918CAA2A2}" presName="descendantText" presStyleLbl="alignAcc1" presStyleIdx="3" presStyleCnt="4">
         <dgm:presLayoutVars>
           <dgm:bulletEnabled val="1"/>
         </dgm:presLayoutVars>
       </dgm:prSet>
       <dgm:spPr/>
     </dgm:pt>
-    <dgm:pt modelId="{8A7898B5-E161-408C-A97F-0D513B4803DD}" type="pres">
-      <dgm:prSet presAssocID="{DE887BFF-4BCC-49E6-B097-4A80B7C284E0}" presName="sp" presStyleCnt="0"/>
-      <dgm:spPr/>
-    </dgm:pt>
-    <dgm:pt modelId="{D3BB8863-CA45-42FA-9D03-B83DAD5D02FE}" type="pres">
-      <dgm:prSet presAssocID="{04115BEA-9F07-4EF9-BA92-96B918CAA2A2}" presName="composite" presStyleCnt="0"/>
-      <dgm:spPr/>
-    </dgm:pt>
-    <dgm:pt modelId="{F85A5005-C355-4AA9-858D-9E17C28365BF}" type="pres">
-      <dgm:prSet presAssocID="{04115BEA-9F07-4EF9-BA92-96B918CAA2A2}" presName="parentText" presStyleLbl="alignNode1" presStyleIdx="4" presStyleCnt="6">
-        <dgm:presLayoutVars>
-          <dgm:chMax val="1"/>
-          <dgm:bulletEnabled val="1"/>
-        </dgm:presLayoutVars>
-      </dgm:prSet>
-      <dgm:spPr/>
-    </dgm:pt>
-    <dgm:pt modelId="{802FD8C5-8839-4291-B503-63314FD255A0}" type="pres">
-      <dgm:prSet presAssocID="{04115BEA-9F07-4EF9-BA92-96B918CAA2A2}" presName="descendantText" presStyleLbl="alignAcc1" presStyleIdx="4" presStyleCnt="6">
-        <dgm:presLayoutVars>
-          <dgm:bulletEnabled val="1"/>
-        </dgm:presLayoutVars>
-      </dgm:prSet>
-      <dgm:spPr/>
-    </dgm:pt>
-    <dgm:pt modelId="{322B579B-C9A7-4AFB-B75B-58829F89145F}" type="pres">
-      <dgm:prSet presAssocID="{09C60A8D-A4CE-4B5F-8A96-CF8122A69A29}" presName="sp" presStyleCnt="0"/>
-      <dgm:spPr/>
-    </dgm:pt>
-    <dgm:pt modelId="{2CD2D4E6-008E-4F6A-A4E7-BC3AC0C74C6A}" type="pres">
-      <dgm:prSet presAssocID="{31F574E3-4E0E-4CF7-9018-9E194532AB6B}" presName="composite" presStyleCnt="0"/>
-      <dgm:spPr/>
-    </dgm:pt>
-    <dgm:pt modelId="{112D0044-587D-41ED-8BC9-FB4FA6D6FAAA}" type="pres">
-      <dgm:prSet presAssocID="{31F574E3-4E0E-4CF7-9018-9E194532AB6B}" presName="parentText" presStyleLbl="alignNode1" presStyleIdx="5" presStyleCnt="6">
-        <dgm:presLayoutVars>
-          <dgm:chMax val="1"/>
-          <dgm:bulletEnabled val="1"/>
-        </dgm:presLayoutVars>
-      </dgm:prSet>
-      <dgm:spPr/>
-    </dgm:pt>
-    <dgm:pt modelId="{F2A8B054-85ED-4FCA-9499-5A32B32C0440}" type="pres">
-      <dgm:prSet presAssocID="{31F574E3-4E0E-4CF7-9018-9E194532AB6B}" presName="descendantText" presStyleLbl="alignAcc1" presStyleIdx="5" presStyleCnt="6">
-        <dgm:presLayoutVars>
-          <dgm:bulletEnabled val="1"/>
-        </dgm:presLayoutVars>
-      </dgm:prSet>
-      <dgm:spPr/>
-    </dgm:pt>
   </dgm:ptLst>
   <dgm:cxnLst>
+    <dgm:cxn modelId="{65181619-DC09-4CE5-8EEB-2FB7328BEE83}" srcId="{AAEDD6BD-6DF6-4141-B8CA-FF3EFE332E41}" destId="{04115BEA-9F07-4EF9-BA92-96B918CAA2A2}" srcOrd="3" destOrd="0" parTransId="{E4CE1A23-97B0-4897-A59F-5C5204264264}" sibTransId="{09C60A8D-A4CE-4B5F-8A96-CF8122A69A29}"/>
+    <dgm:cxn modelId="{30E9AF6B-FF35-49E2-9739-B334FCB15F89}" srcId="{AB693B39-E71B-47B9-9C58-4BB91AC232B1}" destId="{7B380B3A-DC05-4B2A-B3AB-A3097189C1AF}" srcOrd="0" destOrd="0" parTransId="{5B88555F-00FE-419E-9548-DB65C7ECCC80}" sibTransId="{82E65825-6FDE-442A-84C6-D82DFDAE438C}"/>
+    <dgm:cxn modelId="{11757B5B-078F-4F8D-96CF-F9BC1FB2AE21}" type="presOf" srcId="{3C2ED7E9-AFF8-489F-8FE2-668726E56566}" destId="{5AF212E3-67E4-4DC6-8212-6310CE713C48}" srcOrd="0" destOrd="0" presId="urn:microsoft.com/office/officeart/2005/8/layout/chevron2"/>
+    <dgm:cxn modelId="{48D06CB7-B0EC-4F7B-9780-76C06A869F42}" srcId="{AAEDD6BD-6DF6-4141-B8CA-FF3EFE332E41}" destId="{E58F4377-8C24-43A1-B74C-B244BE2523F6}" srcOrd="1" destOrd="0" parTransId="{353B2161-1502-4418-BAD5-58B48CD4FE9B}" sibTransId="{61A5E137-D645-4122-86A1-A0F400A12CDB}"/>
+    <dgm:cxn modelId="{255C21AF-19BF-4F98-BFB1-EE693D08DE18}" type="presOf" srcId="{9994A7C3-6621-43E7-A9F0-DFAB80694982}" destId="{D8056975-3356-4157-A378-07284545BA41}" srcOrd="0" destOrd="0" presId="urn:microsoft.com/office/officeart/2005/8/layout/chevron2"/>
+    <dgm:cxn modelId="{E30B1C4E-24AD-4F29-9D37-DEE109F1C21A}" type="presOf" srcId="{AB693B39-E71B-47B9-9C58-4BB91AC232B1}" destId="{064F9076-539A-4217-B708-70290AFE67E1}" srcOrd="0" destOrd="0" presId="urn:microsoft.com/office/officeart/2005/8/layout/chevron2"/>
+    <dgm:cxn modelId="{736F0195-7823-49ED-890E-252D82B7259F}" srcId="{E58F4377-8C24-43A1-B74C-B244BE2523F6}" destId="{9994A7C3-6621-43E7-A9F0-DFAB80694982}" srcOrd="0" destOrd="0" parTransId="{FE638181-8BBC-4A7F-8D69-7F88661ED0B5}" sibTransId="{741D1380-3D00-4D16-B2DE-0C6E11AD82B2}"/>
+    <dgm:cxn modelId="{A23C1482-CBE0-4B29-9732-74C00E8368A1}" srcId="{AAEDD6BD-6DF6-4141-B8CA-FF3EFE332E41}" destId="{AB693B39-E71B-47B9-9C58-4BB91AC232B1}" srcOrd="0" destOrd="0" parTransId="{3C28F7A5-3AEE-445E-90CC-2C7B5BE508D8}" sibTransId="{6AF2D07E-835F-4C6B-9F25-DF807EF9325D}"/>
+    <dgm:cxn modelId="{9BAE741B-E4D8-4F6A-8E40-62BB8AFEC545}" srcId="{AAEDD6BD-6DF6-4141-B8CA-FF3EFE332E41}" destId="{D23C0AD8-64DE-4E46-BFFC-63DE478A0C46}" srcOrd="2" destOrd="0" parTransId="{64C852D4-327A-49D9-B973-399B9E7CC766}" sibTransId="{68AED480-2BD7-49FA-8EEB-8BE2DD984B7B}"/>
+    <dgm:cxn modelId="{372F7885-7FF7-4BB7-AE3D-934C5BDE16F4}" type="presOf" srcId="{E58F4377-8C24-43A1-B74C-B244BE2523F6}" destId="{46A5A3D3-0256-426E-BBA3-036E71353B66}" srcOrd="0" destOrd="0" presId="urn:microsoft.com/office/officeart/2005/8/layout/chevron2"/>
+    <dgm:cxn modelId="{F6593AD1-48AF-420E-B151-AFFED61733F9}" type="presOf" srcId="{C2DA1C71-2C60-4E5F-9180-E4DA4EDB1110}" destId="{802FD8C5-8839-4291-B503-63314FD255A0}" srcOrd="0" destOrd="0" presId="urn:microsoft.com/office/officeart/2005/8/layout/chevron2"/>
+    <dgm:cxn modelId="{36C8D707-E0D5-4AA4-A64D-79CBC0B15CBD}" srcId="{04115BEA-9F07-4EF9-BA92-96B918CAA2A2}" destId="{C2DA1C71-2C60-4E5F-9180-E4DA4EDB1110}" srcOrd="0" destOrd="0" parTransId="{C482E16C-A9FD-40D1-94A7-12185A2DF546}" sibTransId="{BF33C801-73F0-4627-AC2B-DA3CC2EC4DFC}"/>
+    <dgm:cxn modelId="{29595C66-18E1-4E8D-BB65-4C9304B415DA}" type="presOf" srcId="{04115BEA-9F07-4EF9-BA92-96B918CAA2A2}" destId="{F85A5005-C355-4AA9-858D-9E17C28365BF}" srcOrd="0" destOrd="0" presId="urn:microsoft.com/office/officeart/2005/8/layout/chevron2"/>
+    <dgm:cxn modelId="{6B0EDFF8-8102-4FB9-BDF3-39FAE1E6226D}" type="presOf" srcId="{AAEDD6BD-6DF6-4141-B8CA-FF3EFE332E41}" destId="{84702F33-39C5-414C-8931-B58C03E37B6B}" srcOrd="0" destOrd="0" presId="urn:microsoft.com/office/officeart/2005/8/layout/chevron2"/>
+    <dgm:cxn modelId="{5127ED63-ED95-4182-8372-469C05D95745}" type="presOf" srcId="{D23C0AD8-64DE-4E46-BFFC-63DE478A0C46}" destId="{EC40CD4D-4D9F-4D3A-A4C8-E74F8A7748AC}" srcOrd="0" destOrd="0" presId="urn:microsoft.com/office/officeart/2005/8/layout/chevron2"/>
     <dgm:cxn modelId="{6DBFE17A-3D1D-4A96-8880-C704FD7187BE}" type="presOf" srcId="{7B380B3A-DC05-4B2A-B3AB-A3097189C1AF}" destId="{52085A77-9D71-47D2-BF7D-4DB354B4AB79}" srcOrd="0" destOrd="0" presId="urn:microsoft.com/office/officeart/2005/8/layout/chevron2"/>
-    <dgm:cxn modelId="{65181619-DC09-4CE5-8EEB-2FB7328BEE83}" srcId="{AAEDD6BD-6DF6-4141-B8CA-FF3EFE332E41}" destId="{04115BEA-9F07-4EF9-BA92-96B918CAA2A2}" srcOrd="4" destOrd="0" parTransId="{E4CE1A23-97B0-4897-A59F-5C5204264264}" sibTransId="{09C60A8D-A4CE-4B5F-8A96-CF8122A69A29}"/>
-    <dgm:cxn modelId="{736F0195-7823-49ED-890E-252D82B7259F}" srcId="{E58F4377-8C24-43A1-B74C-B244BE2523F6}" destId="{9994A7C3-6621-43E7-A9F0-DFAB80694982}" srcOrd="0" destOrd="0" parTransId="{FE638181-8BBC-4A7F-8D69-7F88661ED0B5}" sibTransId="{741D1380-3D00-4D16-B2DE-0C6E11AD82B2}"/>
-    <dgm:cxn modelId="{29595C66-18E1-4E8D-BB65-4C9304B415DA}" type="presOf" srcId="{04115BEA-9F07-4EF9-BA92-96B918CAA2A2}" destId="{F85A5005-C355-4AA9-858D-9E17C28365BF}" srcOrd="0" destOrd="0" presId="urn:microsoft.com/office/officeart/2005/8/layout/chevron2"/>
-    <dgm:cxn modelId="{372F7885-7FF7-4BB7-AE3D-934C5BDE16F4}" type="presOf" srcId="{E58F4377-8C24-43A1-B74C-B244BE2523F6}" destId="{46A5A3D3-0256-426E-BBA3-036E71353B66}" srcOrd="0" destOrd="0" presId="urn:microsoft.com/office/officeart/2005/8/layout/chevron2"/>
-    <dgm:cxn modelId="{E0572AF0-FA79-4B5A-BD9A-1A739CB0B05C}" type="presOf" srcId="{BB2EC7B9-C702-4925-91DB-73CF4CD5AC8D}" destId="{F2A8B054-85ED-4FCA-9499-5A32B32C0440}" srcOrd="0" destOrd="0" presId="urn:microsoft.com/office/officeart/2005/8/layout/chevron2"/>
-    <dgm:cxn modelId="{30E9AF6B-FF35-49E2-9739-B334FCB15F89}" srcId="{AB693B39-E71B-47B9-9C58-4BB91AC232B1}" destId="{7B380B3A-DC05-4B2A-B3AB-A3097189C1AF}" srcOrd="0" destOrd="0" parTransId="{5B88555F-00FE-419E-9548-DB65C7ECCC80}" sibTransId="{82E65825-6FDE-442A-84C6-D82DFDAE438C}"/>
-    <dgm:cxn modelId="{6B0EDFF8-8102-4FB9-BDF3-39FAE1E6226D}" type="presOf" srcId="{AAEDD6BD-6DF6-4141-B8CA-FF3EFE332E41}" destId="{84702F33-39C5-414C-8931-B58C03E37B6B}" srcOrd="0" destOrd="0" presId="urn:microsoft.com/office/officeart/2005/8/layout/chevron2"/>
-    <dgm:cxn modelId="{F9938A60-2BC2-4241-8551-ECB9D0530B25}" type="presOf" srcId="{2075B560-BAE6-44B4-B1FE-AD1F361C6A2C}" destId="{06F8E7E2-FBEA-46BB-9858-5C0AC0A16012}" srcOrd="0" destOrd="0" presId="urn:microsoft.com/office/officeart/2005/8/layout/chevron2"/>
-    <dgm:cxn modelId="{255C21AF-19BF-4F98-BFB1-EE693D08DE18}" type="presOf" srcId="{9994A7C3-6621-43E7-A9F0-DFAB80694982}" destId="{D8056975-3356-4157-A378-07284545BA41}" srcOrd="0" destOrd="0" presId="urn:microsoft.com/office/officeart/2005/8/layout/chevron2"/>
-    <dgm:cxn modelId="{48D06CB7-B0EC-4F7B-9780-76C06A869F42}" srcId="{AAEDD6BD-6DF6-4141-B8CA-FF3EFE332E41}" destId="{E58F4377-8C24-43A1-B74C-B244BE2523F6}" srcOrd="1" destOrd="0" parTransId="{353B2161-1502-4418-BAD5-58B48CD4FE9B}" sibTransId="{61A5E137-D645-4122-86A1-A0F400A12CDB}"/>
-    <dgm:cxn modelId="{11757B5B-078F-4F8D-96CF-F9BC1FB2AE21}" type="presOf" srcId="{3C2ED7E9-AFF8-489F-8FE2-668726E56566}" destId="{5AF212E3-67E4-4DC6-8212-6310CE713C48}" srcOrd="0" destOrd="0" presId="urn:microsoft.com/office/officeart/2005/8/layout/chevron2"/>
-    <dgm:cxn modelId="{9BAE741B-E4D8-4F6A-8E40-62BB8AFEC545}" srcId="{AAEDD6BD-6DF6-4141-B8CA-FF3EFE332E41}" destId="{D23C0AD8-64DE-4E46-BFFC-63DE478A0C46}" srcOrd="2" destOrd="0" parTransId="{64C852D4-327A-49D9-B973-399B9E7CC766}" sibTransId="{68AED480-2BD7-49FA-8EEB-8BE2DD984B7B}"/>
-    <dgm:cxn modelId="{0B5FDC64-726B-497D-AA71-81988F30C260}" srcId="{2075B560-BAE6-44B4-B1FE-AD1F361C6A2C}" destId="{B98A601B-54DE-43AF-8657-2EDB6813FF85}" srcOrd="0" destOrd="0" parTransId="{C43CAC82-DAB2-4BEC-8B30-B422A5D01618}" sibTransId="{F0ECC4D9-734B-41B1-AD99-A71CA90A599A}"/>
-    <dgm:cxn modelId="{DB6563FB-78A6-469B-A2B5-CE9B36050373}" type="presOf" srcId="{B98A601B-54DE-43AF-8657-2EDB6813FF85}" destId="{711F48CA-742F-4593-BFDF-C5B464EBA4E4}" srcOrd="0" destOrd="0" presId="urn:microsoft.com/office/officeart/2005/8/layout/chevron2"/>
-    <dgm:cxn modelId="{3FEBA98C-F227-4F88-AE09-0A549A382549}" srcId="{31F574E3-4E0E-4CF7-9018-9E194532AB6B}" destId="{BB2EC7B9-C702-4925-91DB-73CF4CD5AC8D}" srcOrd="0" destOrd="0" parTransId="{3D50F3DC-D4BB-4909-8BF6-AB287A186950}" sibTransId="{9FBACB89-F2DB-492B-B400-2A22362B9D55}"/>
-    <dgm:cxn modelId="{5127ED63-ED95-4182-8372-469C05D95745}" type="presOf" srcId="{D23C0AD8-64DE-4E46-BFFC-63DE478A0C46}" destId="{EC40CD4D-4D9F-4D3A-A4C8-E74F8A7748AC}" srcOrd="0" destOrd="0" presId="urn:microsoft.com/office/officeart/2005/8/layout/chevron2"/>
-    <dgm:cxn modelId="{FA4F99B4-83E3-4616-B5A9-EB4B85CD228A}" type="presOf" srcId="{31F574E3-4E0E-4CF7-9018-9E194532AB6B}" destId="{112D0044-587D-41ED-8BC9-FB4FA6D6FAAA}" srcOrd="0" destOrd="0" presId="urn:microsoft.com/office/officeart/2005/8/layout/chevron2"/>
-    <dgm:cxn modelId="{F6593AD1-48AF-420E-B151-AFFED61733F9}" type="presOf" srcId="{C2DA1C71-2C60-4E5F-9180-E4DA4EDB1110}" destId="{802FD8C5-8839-4291-B503-63314FD255A0}" srcOrd="0" destOrd="0" presId="urn:microsoft.com/office/officeart/2005/8/layout/chevron2"/>
     <dgm:cxn modelId="{939C0D12-15B6-4A72-B02C-6B81C1443D95}" srcId="{D23C0AD8-64DE-4E46-BFFC-63DE478A0C46}" destId="{3C2ED7E9-AFF8-489F-8FE2-668726E56566}" srcOrd="0" destOrd="0" parTransId="{146DF823-48D3-4FA1-8858-F4AB0C02CBD5}" sibTransId="{BF3CD52F-B381-4CDC-8874-EA665175189B}"/>
-    <dgm:cxn modelId="{A23C1482-CBE0-4B29-9732-74C00E8368A1}" srcId="{AAEDD6BD-6DF6-4141-B8CA-FF3EFE332E41}" destId="{AB693B39-E71B-47B9-9C58-4BB91AC232B1}" srcOrd="0" destOrd="0" parTransId="{3C28F7A5-3AEE-445E-90CC-2C7B5BE508D8}" sibTransId="{6AF2D07E-835F-4C6B-9F25-DF807EF9325D}"/>
-    <dgm:cxn modelId="{36C8D707-E0D5-4AA4-A64D-79CBC0B15CBD}" srcId="{04115BEA-9F07-4EF9-BA92-96B918CAA2A2}" destId="{C2DA1C71-2C60-4E5F-9180-E4DA4EDB1110}" srcOrd="0" destOrd="0" parTransId="{C482E16C-A9FD-40D1-94A7-12185A2DF546}" sibTransId="{BF33C801-73F0-4627-AC2B-DA3CC2EC4DFC}"/>
-    <dgm:cxn modelId="{3F854973-E8A2-451C-A231-7EA398CA742E}" srcId="{AAEDD6BD-6DF6-4141-B8CA-FF3EFE332E41}" destId="{31F574E3-4E0E-4CF7-9018-9E194532AB6B}" srcOrd="5" destOrd="0" parTransId="{DC33545C-9A0D-4BC1-BEE7-9333A463400B}" sibTransId="{DFF4902F-A257-4AF0-82DE-A5E604036EDA}"/>
-    <dgm:cxn modelId="{6ED28B8F-9FF1-493E-B3C4-AAB3096DDEBA}" srcId="{AAEDD6BD-6DF6-4141-B8CA-FF3EFE332E41}" destId="{2075B560-BAE6-44B4-B1FE-AD1F361C6A2C}" srcOrd="3" destOrd="0" parTransId="{6FE97F51-1507-4897-A8A3-6C03F48585DF}" sibTransId="{DE887BFF-4BCC-49E6-B097-4A80B7C284E0}"/>
-    <dgm:cxn modelId="{E30B1C4E-24AD-4F29-9D37-DEE109F1C21A}" type="presOf" srcId="{AB693B39-E71B-47B9-9C58-4BB91AC232B1}" destId="{064F9076-539A-4217-B708-70290AFE67E1}" srcOrd="0" destOrd="0" presId="urn:microsoft.com/office/officeart/2005/8/layout/chevron2"/>
     <dgm:cxn modelId="{B1EB3EDD-AC55-41ED-A282-B110B4BCC803}" type="presParOf" srcId="{84702F33-39C5-414C-8931-B58C03E37B6B}" destId="{BED30628-C47A-4F9D-AA7E-2B1B5600266B}" srcOrd="0" destOrd="0" presId="urn:microsoft.com/office/officeart/2005/8/layout/chevron2"/>
     <dgm:cxn modelId="{8A1178DC-CA41-4492-B0FC-B9C48A4DEB0A}" type="presParOf" srcId="{BED30628-C47A-4F9D-AA7E-2B1B5600266B}" destId="{064F9076-539A-4217-B708-70290AFE67E1}" srcOrd="0" destOrd="0" presId="urn:microsoft.com/office/officeart/2005/8/layout/chevron2"/>
     <dgm:cxn modelId="{55E4343D-B55F-42B7-A7F0-8CD32187728E}" type="presParOf" srcId="{BED30628-C47A-4F9D-AA7E-2B1B5600266B}" destId="{52085A77-9D71-47D2-BF7D-4DB354B4AB79}" srcOrd="1" destOrd="0" presId="urn:microsoft.com/office/officeart/2005/8/layout/chevron2"/>
@@ -3301,17 +3108,9 @@
     <dgm:cxn modelId="{2CA50D1D-78A8-4C00-816D-DD43AC4FDEFB}" type="presParOf" srcId="{6C561EFD-889E-49CB-891F-5D19B5BA6B51}" destId="{EC40CD4D-4D9F-4D3A-A4C8-E74F8A7748AC}" srcOrd="0" destOrd="0" presId="urn:microsoft.com/office/officeart/2005/8/layout/chevron2"/>
     <dgm:cxn modelId="{E9FC9C76-7F81-4D28-ACE7-0E6F6F479CEB}" type="presParOf" srcId="{6C561EFD-889E-49CB-891F-5D19B5BA6B51}" destId="{5AF212E3-67E4-4DC6-8212-6310CE713C48}" srcOrd="1" destOrd="0" presId="urn:microsoft.com/office/officeart/2005/8/layout/chevron2"/>
     <dgm:cxn modelId="{F02C9A17-05A2-4D6A-887F-B08C56C17F4F}" type="presParOf" srcId="{84702F33-39C5-414C-8931-B58C03E37B6B}" destId="{C2DF0110-01CE-49EA-8D29-8AB8034299F3}" srcOrd="5" destOrd="0" presId="urn:microsoft.com/office/officeart/2005/8/layout/chevron2"/>
-    <dgm:cxn modelId="{77D0F4C7-CC23-4EFA-9692-8CCCCA033072}" type="presParOf" srcId="{84702F33-39C5-414C-8931-B58C03E37B6B}" destId="{361A2555-E7B4-4BF5-9AB9-DE03E205F293}" srcOrd="6" destOrd="0" presId="urn:microsoft.com/office/officeart/2005/8/layout/chevron2"/>
-    <dgm:cxn modelId="{8CE37C73-5F72-4E21-9AAD-076C034B6E22}" type="presParOf" srcId="{361A2555-E7B4-4BF5-9AB9-DE03E205F293}" destId="{06F8E7E2-FBEA-46BB-9858-5C0AC0A16012}" srcOrd="0" destOrd="0" presId="urn:microsoft.com/office/officeart/2005/8/layout/chevron2"/>
-    <dgm:cxn modelId="{06F4F87D-06E0-4F9D-B0E8-B9508F66D0A2}" type="presParOf" srcId="{361A2555-E7B4-4BF5-9AB9-DE03E205F293}" destId="{711F48CA-742F-4593-BFDF-C5B464EBA4E4}" srcOrd="1" destOrd="0" presId="urn:microsoft.com/office/officeart/2005/8/layout/chevron2"/>
-    <dgm:cxn modelId="{F2639D8F-C7F8-4CB9-939E-D052B3C2750F}" type="presParOf" srcId="{84702F33-39C5-414C-8931-B58C03E37B6B}" destId="{8A7898B5-E161-408C-A97F-0D513B4803DD}" srcOrd="7" destOrd="0" presId="urn:microsoft.com/office/officeart/2005/8/layout/chevron2"/>
-    <dgm:cxn modelId="{D411D3ED-AC8D-4EA5-A4C5-87AD9CCF251B}" type="presParOf" srcId="{84702F33-39C5-414C-8931-B58C03E37B6B}" destId="{D3BB8863-CA45-42FA-9D03-B83DAD5D02FE}" srcOrd="8" destOrd="0" presId="urn:microsoft.com/office/officeart/2005/8/layout/chevron2"/>
+    <dgm:cxn modelId="{D411D3ED-AC8D-4EA5-A4C5-87AD9CCF251B}" type="presParOf" srcId="{84702F33-39C5-414C-8931-B58C03E37B6B}" destId="{D3BB8863-CA45-42FA-9D03-B83DAD5D02FE}" srcOrd="6" destOrd="0" presId="urn:microsoft.com/office/officeart/2005/8/layout/chevron2"/>
     <dgm:cxn modelId="{51969C32-F4C2-4395-9041-0A1FF089BA51}" type="presParOf" srcId="{D3BB8863-CA45-42FA-9D03-B83DAD5D02FE}" destId="{F85A5005-C355-4AA9-858D-9E17C28365BF}" srcOrd="0" destOrd="0" presId="urn:microsoft.com/office/officeart/2005/8/layout/chevron2"/>
     <dgm:cxn modelId="{6936E9DF-0D17-40C8-B849-61112C91CE23}" type="presParOf" srcId="{D3BB8863-CA45-42FA-9D03-B83DAD5D02FE}" destId="{802FD8C5-8839-4291-B503-63314FD255A0}" srcOrd="1" destOrd="0" presId="urn:microsoft.com/office/officeart/2005/8/layout/chevron2"/>
-    <dgm:cxn modelId="{A285BF76-3DD5-4C9A-80AA-0F48D86493AC}" type="presParOf" srcId="{84702F33-39C5-414C-8931-B58C03E37B6B}" destId="{322B579B-C9A7-4AFB-B75B-58829F89145F}" srcOrd="9" destOrd="0" presId="urn:microsoft.com/office/officeart/2005/8/layout/chevron2"/>
-    <dgm:cxn modelId="{A2B0B01E-46A4-49BD-ACFA-09CFAB8E0026}" type="presParOf" srcId="{84702F33-39C5-414C-8931-B58C03E37B6B}" destId="{2CD2D4E6-008E-4F6A-A4E7-BC3AC0C74C6A}" srcOrd="10" destOrd="0" presId="urn:microsoft.com/office/officeart/2005/8/layout/chevron2"/>
-    <dgm:cxn modelId="{9F105B48-3A99-4DBC-8F8F-EDCBFAABE26C}" type="presParOf" srcId="{2CD2D4E6-008E-4F6A-A4E7-BC3AC0C74C6A}" destId="{112D0044-587D-41ED-8BC9-FB4FA6D6FAAA}" srcOrd="0" destOrd="0" presId="urn:microsoft.com/office/officeart/2005/8/layout/chevron2"/>
-    <dgm:cxn modelId="{0E996A9B-9377-46EE-AB83-0C16BB4A8715}" type="presParOf" srcId="{2CD2D4E6-008E-4F6A-A4E7-BC3AC0C74C6A}" destId="{F2A8B054-85ED-4FCA-9499-5A32B32C0440}" srcOrd="1" destOrd="0" presId="urn:microsoft.com/office/officeart/2005/8/layout/chevron2"/>
   </dgm:cxnLst>
   <dgm:bg/>
   <dgm:whole/>
@@ -4125,8 +3924,8 @@
       </dsp:nvSpPr>
       <dsp:spPr>
         <a:xfrm rot="5400000">
-          <a:off x="-80595" y="81362"/>
-          <a:ext cx="537301" cy="376110"/>
+          <a:off x="-118429" y="120390"/>
+          <a:ext cx="789530" cy="552671"/>
         </a:xfrm>
         <a:prstGeom prst="chevron">
           <a:avLst/>
@@ -4168,12 +3967,12 @@
         </a:fontRef>
       </dsp:style>
       <dsp:txBody>
-        <a:bodyPr spcFirstLastPara="0" vert="horz" wrap="square" lIns="6350" tIns="6350" rIns="6350" bIns="6350" numCol="1" spcCol="1270" anchor="ctr" anchorCtr="0">
+        <a:bodyPr spcFirstLastPara="0" vert="horz" wrap="square" lIns="9525" tIns="9525" rIns="9525" bIns="9525" numCol="1" spcCol="1270" anchor="ctr" anchorCtr="0">
           <a:noAutofit/>
         </a:bodyPr>
         <a:lstStyle/>
         <a:p>
-          <a:pPr marL="0" lvl="0" indent="0" algn="ctr" defTabSz="444500">
+          <a:pPr marL="0" lvl="0" indent="0" algn="ctr" defTabSz="666750">
             <a:lnSpc>
               <a:spcPct val="90000"/>
             </a:lnSpc>
@@ -4186,14 +3985,14 @@
             <a:buNone/>
           </a:pPr>
           <a:r>
-            <a:rPr lang="en-US" sz="1000" kern="1200"/>
+            <a:rPr lang="en-US" sz="1500" kern="1200"/>
             <a:t>Given</a:t>
           </a:r>
         </a:p>
       </dsp:txBody>
       <dsp:txXfrm rot="-5400000">
-        <a:off x="1" y="188821"/>
-        <a:ext cx="376110" cy="161191"/>
+        <a:off x="1" y="278297"/>
+        <a:ext cx="552671" cy="236859"/>
       </dsp:txXfrm>
     </dsp:sp>
     <dsp:sp modelId="{52085A77-9D71-47D2-BF7D-4DB354B4AB79}">
@@ -4203,8 +4002,8 @@
       </dsp:nvSpPr>
       <dsp:spPr>
         <a:xfrm rot="5400000">
-          <a:off x="2451832" y="-2074954"/>
-          <a:ext cx="349245" cy="4500689"/>
+          <a:off x="2458138" y="-1903505"/>
+          <a:ext cx="513194" cy="4324128"/>
         </a:xfrm>
         <a:prstGeom prst="round2SameRect">
           <a:avLst/>
@@ -4245,12 +4044,12 @@
         <a:fontRef idx="minor"/>
       </dsp:style>
       <dsp:txBody>
-        <a:bodyPr spcFirstLastPara="0" vert="horz" wrap="square" lIns="142240" tIns="12700" rIns="12700" bIns="12700" numCol="1" spcCol="1270" anchor="ctr" anchorCtr="0">
+        <a:bodyPr spcFirstLastPara="0" vert="horz" wrap="square" lIns="106680" tIns="9525" rIns="9525" bIns="9525" numCol="1" spcCol="1270" anchor="ctr" anchorCtr="0">
           <a:noAutofit/>
         </a:bodyPr>
         <a:lstStyle/>
         <a:p>
-          <a:pPr marL="228600" lvl="1" indent="-228600" algn="l" defTabSz="889000">
+          <a:pPr marL="114300" lvl="1" indent="-114300" algn="l" defTabSz="666750">
             <a:lnSpc>
               <a:spcPct val="90000"/>
             </a:lnSpc>
@@ -4263,14 +4062,14 @@
             <a:buChar char="•"/>
           </a:pPr>
           <a:r>
-            <a:rPr lang="en-US" sz="2000" kern="1200"/>
-            <a:t>[Context]</a:t>
+            <a:rPr lang="en-US" sz="1500" kern="1200"/>
+            <a:t>Game is in "NoInputState"</a:t>
           </a:r>
         </a:p>
       </dsp:txBody>
       <dsp:txXfrm rot="-5400000">
-        <a:off x="376111" y="17816"/>
-        <a:ext cx="4483640" cy="315147"/>
+        <a:off x="552671" y="27014"/>
+        <a:ext cx="4299076" cy="463090"/>
       </dsp:txXfrm>
     </dsp:sp>
     <dsp:sp modelId="{46A5A3D3-0256-426E-BBA3-036E71353B66}">
@@ -4280,8 +4079,8 @@
       </dsp:nvSpPr>
       <dsp:spPr>
         <a:xfrm rot="5400000">
-          <a:off x="-80595" y="511684"/>
-          <a:ext cx="537301" cy="376110"/>
+          <a:off x="-118429" y="752722"/>
+          <a:ext cx="789530" cy="552671"/>
         </a:xfrm>
         <a:prstGeom prst="chevron">
           <a:avLst/>
@@ -4323,12 +4122,12 @@
         </a:fontRef>
       </dsp:style>
       <dsp:txBody>
-        <a:bodyPr spcFirstLastPara="0" vert="horz" wrap="square" lIns="6350" tIns="6350" rIns="6350" bIns="6350" numCol="1" spcCol="1270" anchor="ctr" anchorCtr="0">
+        <a:bodyPr spcFirstLastPara="0" vert="horz" wrap="square" lIns="9525" tIns="9525" rIns="9525" bIns="9525" numCol="1" spcCol="1270" anchor="ctr" anchorCtr="0">
           <a:noAutofit/>
         </a:bodyPr>
         <a:lstStyle/>
         <a:p>
-          <a:pPr marL="0" lvl="0" indent="0" algn="ctr" defTabSz="444500">
+          <a:pPr marL="0" lvl="0" indent="0" algn="ctr" defTabSz="666750">
             <a:lnSpc>
               <a:spcPct val="90000"/>
             </a:lnSpc>
@@ -4341,14 +4140,14 @@
             <a:buNone/>
           </a:pPr>
           <a:r>
-            <a:rPr lang="en-US" sz="1000" kern="1200"/>
+            <a:rPr lang="en-US" sz="1500" kern="1200"/>
             <a:t>And</a:t>
           </a:r>
         </a:p>
       </dsp:txBody>
       <dsp:txXfrm rot="-5400000">
-        <a:off x="1" y="619143"/>
-        <a:ext cx="376110" cy="161191"/>
+        <a:off x="1" y="910629"/>
+        <a:ext cx="552671" cy="236859"/>
       </dsp:txXfrm>
     </dsp:sp>
     <dsp:sp modelId="{D8056975-3356-4157-A378-07284545BA41}">
@@ -4358,8 +4157,8 @@
       </dsp:nvSpPr>
       <dsp:spPr>
         <a:xfrm rot="5400000">
-          <a:off x="2451832" y="-1644631"/>
-          <a:ext cx="349245" cy="4500689"/>
+          <a:off x="2458138" y="-1271174"/>
+          <a:ext cx="513194" cy="4324128"/>
         </a:xfrm>
         <a:prstGeom prst="round2SameRect">
           <a:avLst/>
@@ -4400,12 +4199,12 @@
         <a:fontRef idx="minor"/>
       </dsp:style>
       <dsp:txBody>
-        <a:bodyPr spcFirstLastPara="0" vert="horz" wrap="square" lIns="142240" tIns="12700" rIns="12700" bIns="12700" numCol="1" spcCol="1270" anchor="ctr" anchorCtr="0">
+        <a:bodyPr spcFirstLastPara="0" vert="horz" wrap="square" lIns="106680" tIns="9525" rIns="9525" bIns="9525" numCol="1" spcCol="1270" anchor="ctr" anchorCtr="0">
           <a:noAutofit/>
         </a:bodyPr>
         <a:lstStyle/>
         <a:p>
-          <a:pPr marL="228600" lvl="1" indent="-228600" algn="l" defTabSz="889000">
+          <a:pPr marL="114300" lvl="1" indent="-114300" algn="l" defTabSz="666750">
             <a:lnSpc>
               <a:spcPct val="90000"/>
             </a:lnSpc>
@@ -4418,14 +4217,14 @@
             <a:buChar char="•"/>
           </a:pPr>
           <a:r>
-            <a:rPr lang="en-US" sz="2000" kern="1200"/>
-            <a:t>[more context]</a:t>
+            <a:rPr lang="en-US" sz="1500" kern="1200"/>
+            <a:t>Ronaldo wants to get input string encoded</a:t>
           </a:r>
         </a:p>
       </dsp:txBody>
       <dsp:txXfrm rot="-5400000">
-        <a:off x="376111" y="448139"/>
-        <a:ext cx="4483640" cy="315147"/>
+        <a:off x="552671" y="659345"/>
+        <a:ext cx="4299076" cy="463090"/>
       </dsp:txXfrm>
     </dsp:sp>
     <dsp:sp modelId="{EC40CD4D-4D9F-4D3A-A4C8-E74F8A7748AC}">
@@ -4435,8 +4234,8 @@
       </dsp:nvSpPr>
       <dsp:spPr>
         <a:xfrm rot="5400000">
-          <a:off x="-80595" y="942007"/>
-          <a:ext cx="537301" cy="376110"/>
+          <a:off x="-118429" y="1385053"/>
+          <a:ext cx="789530" cy="552671"/>
         </a:xfrm>
         <a:prstGeom prst="chevron">
           <a:avLst/>
@@ -4478,12 +4277,12 @@
         </a:fontRef>
       </dsp:style>
       <dsp:txBody>
-        <a:bodyPr spcFirstLastPara="0" vert="horz" wrap="square" lIns="6350" tIns="6350" rIns="6350" bIns="6350" numCol="1" spcCol="1270" anchor="ctr" anchorCtr="0">
+        <a:bodyPr spcFirstLastPara="0" vert="horz" wrap="square" lIns="9525" tIns="9525" rIns="9525" bIns="9525" numCol="1" spcCol="1270" anchor="ctr" anchorCtr="0">
           <a:noAutofit/>
         </a:bodyPr>
         <a:lstStyle/>
         <a:p>
-          <a:pPr marL="0" lvl="0" indent="0" algn="ctr" defTabSz="444500">
+          <a:pPr marL="0" lvl="0" indent="0" algn="ctr" defTabSz="666750">
             <a:lnSpc>
               <a:spcPct val="90000"/>
             </a:lnSpc>
@@ -4496,14 +4295,14 @@
             <a:buNone/>
           </a:pPr>
           <a:r>
-            <a:rPr lang="en-US" sz="1000" kern="1200"/>
+            <a:rPr lang="en-US" sz="1500" kern="1200"/>
             <a:t>When</a:t>
           </a:r>
         </a:p>
       </dsp:txBody>
       <dsp:txXfrm rot="-5400000">
-        <a:off x="1" y="1049466"/>
-        <a:ext cx="376110" cy="161191"/>
+        <a:off x="1" y="1542960"/>
+        <a:ext cx="552671" cy="236859"/>
       </dsp:txXfrm>
     </dsp:sp>
     <dsp:sp modelId="{5AF212E3-67E4-4DC6-8212-6310CE713C48}">
@@ -4513,8 +4312,8 @@
       </dsp:nvSpPr>
       <dsp:spPr>
         <a:xfrm rot="5400000">
-          <a:off x="2451832" y="-1214309"/>
-          <a:ext cx="349245" cy="4500689"/>
+          <a:off x="2458138" y="-638842"/>
+          <a:ext cx="513194" cy="4324128"/>
         </a:xfrm>
         <a:prstGeom prst="round2SameRect">
           <a:avLst/>
@@ -4555,12 +4354,12 @@
         <a:fontRef idx="minor"/>
       </dsp:style>
       <dsp:txBody>
-        <a:bodyPr spcFirstLastPara="0" vert="horz" wrap="square" lIns="142240" tIns="12700" rIns="12700" bIns="12700" numCol="1" spcCol="1270" anchor="ctr" anchorCtr="0">
+        <a:bodyPr spcFirstLastPara="0" vert="horz" wrap="square" lIns="106680" tIns="9525" rIns="9525" bIns="9525" numCol="1" spcCol="1270" anchor="ctr" anchorCtr="0">
           <a:noAutofit/>
         </a:bodyPr>
         <a:lstStyle/>
         <a:p>
-          <a:pPr marL="228600" lvl="1" indent="-228600" algn="l" defTabSz="889000">
+          <a:pPr marL="114300" lvl="1" indent="-114300" algn="l" defTabSz="666750">
             <a:lnSpc>
               <a:spcPct val="90000"/>
             </a:lnSpc>
@@ -4573,25 +4372,25 @@
             <a:buChar char="•"/>
           </a:pPr>
           <a:r>
-            <a:rPr lang="en-US" sz="2000" kern="1200"/>
-            <a:t>[Event]</a:t>
+            <a:rPr lang="en-US" sz="1500" kern="1200"/>
+            <a:t>Ronaldo  provides input string to circuit</a:t>
           </a:r>
         </a:p>
       </dsp:txBody>
       <dsp:txXfrm rot="-5400000">
-        <a:off x="376111" y="878461"/>
-        <a:ext cx="4483640" cy="315147"/>
+        <a:off x="552671" y="1291677"/>
+        <a:ext cx="4299076" cy="463090"/>
       </dsp:txXfrm>
     </dsp:sp>
-    <dsp:sp modelId="{06F8E7E2-FBEA-46BB-9858-5C0AC0A16012}">
+    <dsp:sp modelId="{F85A5005-C355-4AA9-858D-9E17C28365BF}">
       <dsp:nvSpPr>
         <dsp:cNvPr id="0" name=""/>
         <dsp:cNvSpPr/>
       </dsp:nvSpPr>
       <dsp:spPr>
         <a:xfrm rot="5400000">
-          <a:off x="-80595" y="1372329"/>
-          <a:ext cx="537301" cy="376110"/>
+          <a:off x="-118429" y="2017385"/>
+          <a:ext cx="789530" cy="552671"/>
         </a:xfrm>
         <a:prstGeom prst="chevron">
           <a:avLst/>
@@ -4633,12 +4432,12 @@
         </a:fontRef>
       </dsp:style>
       <dsp:txBody>
-        <a:bodyPr spcFirstLastPara="0" vert="horz" wrap="square" lIns="6350" tIns="6350" rIns="6350" bIns="6350" numCol="1" spcCol="1270" anchor="ctr" anchorCtr="0">
+        <a:bodyPr spcFirstLastPara="0" vert="horz" wrap="square" lIns="9525" tIns="9525" rIns="9525" bIns="9525" numCol="1" spcCol="1270" anchor="ctr" anchorCtr="0">
           <a:noAutofit/>
         </a:bodyPr>
         <a:lstStyle/>
         <a:p>
-          <a:pPr marL="0" lvl="0" indent="0" algn="ctr" defTabSz="444500">
+          <a:pPr marL="0" lvl="0" indent="0" algn="ctr" defTabSz="666750">
             <a:lnSpc>
               <a:spcPct val="90000"/>
             </a:lnSpc>
@@ -4651,25 +4450,25 @@
             <a:buNone/>
           </a:pPr>
           <a:r>
-            <a:rPr lang="en-US" sz="1000" kern="1200"/>
-            <a:t>And</a:t>
+            <a:rPr lang="en-US" sz="1500" kern="1200"/>
+            <a:t>Then</a:t>
           </a:r>
         </a:p>
       </dsp:txBody>
       <dsp:txXfrm rot="-5400000">
-        <a:off x="1" y="1479788"/>
-        <a:ext cx="376110" cy="161191"/>
+        <a:off x="1" y="2175292"/>
+        <a:ext cx="552671" cy="236859"/>
       </dsp:txXfrm>
     </dsp:sp>
-    <dsp:sp modelId="{711F48CA-742F-4593-BFDF-C5B464EBA4E4}">
+    <dsp:sp modelId="{802FD8C5-8839-4291-B503-63314FD255A0}">
       <dsp:nvSpPr>
         <dsp:cNvPr id="0" name=""/>
         <dsp:cNvSpPr/>
       </dsp:nvSpPr>
       <dsp:spPr>
         <a:xfrm rot="5400000">
-          <a:off x="2451832" y="-783987"/>
-          <a:ext cx="349245" cy="4500689"/>
+          <a:off x="2458138" y="-6511"/>
+          <a:ext cx="513194" cy="4324128"/>
         </a:xfrm>
         <a:prstGeom prst="round2SameRect">
           <a:avLst/>
@@ -4710,12 +4509,12 @@
         <a:fontRef idx="minor"/>
       </dsp:style>
       <dsp:txBody>
-        <a:bodyPr spcFirstLastPara="0" vert="horz" wrap="square" lIns="142240" tIns="12700" rIns="12700" bIns="12700" numCol="1" spcCol="1270" anchor="ctr" anchorCtr="0">
+        <a:bodyPr spcFirstLastPara="0" vert="horz" wrap="square" lIns="106680" tIns="9525" rIns="9525" bIns="9525" numCol="1" spcCol="1270" anchor="ctr" anchorCtr="0">
           <a:noAutofit/>
         </a:bodyPr>
         <a:lstStyle/>
         <a:p>
-          <a:pPr marL="228600" lvl="1" indent="-228600" algn="l" defTabSz="889000">
+          <a:pPr marL="114300" lvl="1" indent="-114300" algn="l" defTabSz="666750">
             <a:lnSpc>
               <a:spcPct val="90000"/>
             </a:lnSpc>
@@ -4728,324 +4527,14 @@
             <a:buChar char="•"/>
           </a:pPr>
           <a:r>
-            <a:rPr lang="en-US" sz="2000" kern="1200"/>
-            <a:t>[another event]</a:t>
+            <a:rPr lang="en-US" sz="1500" kern="1200"/>
+            <a:t>Circuit encodes the input string and stores it in driver</a:t>
           </a:r>
         </a:p>
       </dsp:txBody>
       <dsp:txXfrm rot="-5400000">
-        <a:off x="376111" y="1308783"/>
-        <a:ext cx="4483640" cy="315147"/>
-      </dsp:txXfrm>
-    </dsp:sp>
-    <dsp:sp modelId="{F85A5005-C355-4AA9-858D-9E17C28365BF}">
-      <dsp:nvSpPr>
-        <dsp:cNvPr id="0" name=""/>
-        <dsp:cNvSpPr/>
-      </dsp:nvSpPr>
-      <dsp:spPr>
-        <a:xfrm rot="5400000">
-          <a:off x="-80595" y="1802651"/>
-          <a:ext cx="537301" cy="376110"/>
-        </a:xfrm>
-        <a:prstGeom prst="chevron">
-          <a:avLst/>
-        </a:prstGeom>
-        <a:solidFill>
-          <a:schemeClr val="accent1">
-            <a:hueOff val="0"/>
-            <a:satOff val="0"/>
-            <a:lumOff val="0"/>
-            <a:alphaOff val="0"/>
-          </a:schemeClr>
-        </a:solidFill>
-        <a:ln w="12700" cap="flat" cmpd="sng" algn="ctr">
-          <a:solidFill>
-            <a:schemeClr val="accent1">
-              <a:hueOff val="0"/>
-              <a:satOff val="0"/>
-              <a:lumOff val="0"/>
-              <a:alphaOff val="0"/>
-            </a:schemeClr>
-          </a:solidFill>
-          <a:prstDash val="solid"/>
-          <a:miter lim="800000"/>
-        </a:ln>
-        <a:effectLst/>
-      </dsp:spPr>
-      <dsp:style>
-        <a:lnRef idx="2">
-          <a:scrgbClr r="0" g="0" b="0"/>
-        </a:lnRef>
-        <a:fillRef idx="1">
-          <a:scrgbClr r="0" g="0" b="0"/>
-        </a:fillRef>
-        <a:effectRef idx="0">
-          <a:scrgbClr r="0" g="0" b="0"/>
-        </a:effectRef>
-        <a:fontRef idx="minor">
-          <a:schemeClr val="lt1"/>
-        </a:fontRef>
-      </dsp:style>
-      <dsp:txBody>
-        <a:bodyPr spcFirstLastPara="0" vert="horz" wrap="square" lIns="6350" tIns="6350" rIns="6350" bIns="6350" numCol="1" spcCol="1270" anchor="ctr" anchorCtr="0">
-          <a:noAutofit/>
-        </a:bodyPr>
-        <a:lstStyle/>
-        <a:p>
-          <a:pPr marL="0" lvl="0" indent="0" algn="ctr" defTabSz="444500">
-            <a:lnSpc>
-              <a:spcPct val="90000"/>
-            </a:lnSpc>
-            <a:spcBef>
-              <a:spcPct val="0"/>
-            </a:spcBef>
-            <a:spcAft>
-              <a:spcPct val="35000"/>
-            </a:spcAft>
-            <a:buNone/>
-          </a:pPr>
-          <a:r>
-            <a:rPr lang="en-US" sz="1000" kern="1200"/>
-            <a:t>Then</a:t>
-          </a:r>
-        </a:p>
-      </dsp:txBody>
-      <dsp:txXfrm rot="-5400000">
-        <a:off x="1" y="1910110"/>
-        <a:ext cx="376110" cy="161191"/>
-      </dsp:txXfrm>
-    </dsp:sp>
-    <dsp:sp modelId="{802FD8C5-8839-4291-B503-63314FD255A0}">
-      <dsp:nvSpPr>
-        <dsp:cNvPr id="0" name=""/>
-        <dsp:cNvSpPr/>
-      </dsp:nvSpPr>
-      <dsp:spPr>
-        <a:xfrm rot="5400000">
-          <a:off x="2451832" y="-353665"/>
-          <a:ext cx="349245" cy="4500689"/>
-        </a:xfrm>
-        <a:prstGeom prst="round2SameRect">
-          <a:avLst/>
-        </a:prstGeom>
-        <a:solidFill>
-          <a:schemeClr val="lt1">
-            <a:alpha val="90000"/>
-            <a:hueOff val="0"/>
-            <a:satOff val="0"/>
-            <a:lumOff val="0"/>
-            <a:alphaOff val="0"/>
-          </a:schemeClr>
-        </a:solidFill>
-        <a:ln w="12700" cap="flat" cmpd="sng" algn="ctr">
-          <a:solidFill>
-            <a:schemeClr val="accent1">
-              <a:hueOff val="0"/>
-              <a:satOff val="0"/>
-              <a:lumOff val="0"/>
-              <a:alphaOff val="0"/>
-            </a:schemeClr>
-          </a:solidFill>
-          <a:prstDash val="solid"/>
-          <a:miter lim="800000"/>
-        </a:ln>
-        <a:effectLst/>
-      </dsp:spPr>
-      <dsp:style>
-        <a:lnRef idx="2">
-          <a:scrgbClr r="0" g="0" b="0"/>
-        </a:lnRef>
-        <a:fillRef idx="1">
-          <a:scrgbClr r="0" g="0" b="0"/>
-        </a:fillRef>
-        <a:effectRef idx="0">
-          <a:scrgbClr r="0" g="0" b="0"/>
-        </a:effectRef>
-        <a:fontRef idx="minor"/>
-      </dsp:style>
-      <dsp:txBody>
-        <a:bodyPr spcFirstLastPara="0" vert="horz" wrap="square" lIns="142240" tIns="12700" rIns="12700" bIns="12700" numCol="1" spcCol="1270" anchor="ctr" anchorCtr="0">
-          <a:noAutofit/>
-        </a:bodyPr>
-        <a:lstStyle/>
-        <a:p>
-          <a:pPr marL="228600" lvl="1" indent="-228600" algn="l" defTabSz="889000">
-            <a:lnSpc>
-              <a:spcPct val="90000"/>
-            </a:lnSpc>
-            <a:spcBef>
-              <a:spcPct val="0"/>
-            </a:spcBef>
-            <a:spcAft>
-              <a:spcPct val="15000"/>
-            </a:spcAft>
-            <a:buChar char="•"/>
-          </a:pPr>
-          <a:r>
-            <a:rPr lang="en-US" sz="2000" kern="1200"/>
-            <a:t>[Outcome]</a:t>
-          </a:r>
-        </a:p>
-      </dsp:txBody>
-      <dsp:txXfrm rot="-5400000">
-        <a:off x="376111" y="1739105"/>
-        <a:ext cx="4483640" cy="315147"/>
-      </dsp:txXfrm>
-    </dsp:sp>
-    <dsp:sp modelId="{112D0044-587D-41ED-8BC9-FB4FA6D6FAAA}">
-      <dsp:nvSpPr>
-        <dsp:cNvPr id="0" name=""/>
-        <dsp:cNvSpPr/>
-      </dsp:nvSpPr>
-      <dsp:spPr>
-        <a:xfrm rot="5400000">
-          <a:off x="-80595" y="2232973"/>
-          <a:ext cx="537301" cy="376110"/>
-        </a:xfrm>
-        <a:prstGeom prst="chevron">
-          <a:avLst/>
-        </a:prstGeom>
-        <a:solidFill>
-          <a:schemeClr val="accent1">
-            <a:hueOff val="0"/>
-            <a:satOff val="0"/>
-            <a:lumOff val="0"/>
-            <a:alphaOff val="0"/>
-          </a:schemeClr>
-        </a:solidFill>
-        <a:ln w="12700" cap="flat" cmpd="sng" algn="ctr">
-          <a:solidFill>
-            <a:schemeClr val="accent1">
-              <a:hueOff val="0"/>
-              <a:satOff val="0"/>
-              <a:lumOff val="0"/>
-              <a:alphaOff val="0"/>
-            </a:schemeClr>
-          </a:solidFill>
-          <a:prstDash val="solid"/>
-          <a:miter lim="800000"/>
-        </a:ln>
-        <a:effectLst/>
-      </dsp:spPr>
-      <dsp:style>
-        <a:lnRef idx="2">
-          <a:scrgbClr r="0" g="0" b="0"/>
-        </a:lnRef>
-        <a:fillRef idx="1">
-          <a:scrgbClr r="0" g="0" b="0"/>
-        </a:fillRef>
-        <a:effectRef idx="0">
-          <a:scrgbClr r="0" g="0" b="0"/>
-        </a:effectRef>
-        <a:fontRef idx="minor">
-          <a:schemeClr val="lt1"/>
-        </a:fontRef>
-      </dsp:style>
-      <dsp:txBody>
-        <a:bodyPr spcFirstLastPara="0" vert="horz" wrap="square" lIns="6350" tIns="6350" rIns="6350" bIns="6350" numCol="1" spcCol="1270" anchor="ctr" anchorCtr="0">
-          <a:noAutofit/>
-        </a:bodyPr>
-        <a:lstStyle/>
-        <a:p>
-          <a:pPr marL="0" lvl="0" indent="0" algn="ctr" defTabSz="444500">
-            <a:lnSpc>
-              <a:spcPct val="90000"/>
-            </a:lnSpc>
-            <a:spcBef>
-              <a:spcPct val="0"/>
-            </a:spcBef>
-            <a:spcAft>
-              <a:spcPct val="35000"/>
-            </a:spcAft>
-            <a:buNone/>
-          </a:pPr>
-          <a:r>
-            <a:rPr lang="en-US" sz="1000" kern="1200"/>
-            <a:t>And</a:t>
-          </a:r>
-        </a:p>
-      </dsp:txBody>
-      <dsp:txXfrm rot="-5400000">
-        <a:off x="1" y="2340432"/>
-        <a:ext cx="376110" cy="161191"/>
-      </dsp:txXfrm>
-    </dsp:sp>
-    <dsp:sp modelId="{F2A8B054-85ED-4FCA-9499-5A32B32C0440}">
-      <dsp:nvSpPr>
-        <dsp:cNvPr id="0" name=""/>
-        <dsp:cNvSpPr/>
-      </dsp:nvSpPr>
-      <dsp:spPr>
-        <a:xfrm rot="5400000">
-          <a:off x="2451832" y="76656"/>
-          <a:ext cx="349245" cy="4500689"/>
-        </a:xfrm>
-        <a:prstGeom prst="round2SameRect">
-          <a:avLst/>
-        </a:prstGeom>
-        <a:solidFill>
-          <a:schemeClr val="lt1">
-            <a:alpha val="90000"/>
-            <a:hueOff val="0"/>
-            <a:satOff val="0"/>
-            <a:lumOff val="0"/>
-            <a:alphaOff val="0"/>
-          </a:schemeClr>
-        </a:solidFill>
-        <a:ln w="12700" cap="flat" cmpd="sng" algn="ctr">
-          <a:solidFill>
-            <a:schemeClr val="accent1">
-              <a:hueOff val="0"/>
-              <a:satOff val="0"/>
-              <a:lumOff val="0"/>
-              <a:alphaOff val="0"/>
-            </a:schemeClr>
-          </a:solidFill>
-          <a:prstDash val="solid"/>
-          <a:miter lim="800000"/>
-        </a:ln>
-        <a:effectLst/>
-      </dsp:spPr>
-      <dsp:style>
-        <a:lnRef idx="2">
-          <a:scrgbClr r="0" g="0" b="0"/>
-        </a:lnRef>
-        <a:fillRef idx="1">
-          <a:scrgbClr r="0" g="0" b="0"/>
-        </a:fillRef>
-        <a:effectRef idx="0">
-          <a:scrgbClr r="0" g="0" b="0"/>
-        </a:effectRef>
-        <a:fontRef idx="minor"/>
-      </dsp:style>
-      <dsp:txBody>
-        <a:bodyPr spcFirstLastPara="0" vert="horz" wrap="square" lIns="142240" tIns="12700" rIns="12700" bIns="12700" numCol="1" spcCol="1270" anchor="ctr" anchorCtr="0">
-          <a:noAutofit/>
-        </a:bodyPr>
-        <a:lstStyle/>
-        <a:p>
-          <a:pPr marL="228600" lvl="1" indent="-228600" algn="l" defTabSz="889000">
-            <a:lnSpc>
-              <a:spcPct val="90000"/>
-            </a:lnSpc>
-            <a:spcBef>
-              <a:spcPct val="0"/>
-            </a:spcBef>
-            <a:spcAft>
-              <a:spcPct val="15000"/>
-            </a:spcAft>
-            <a:buChar char="•"/>
-          </a:pPr>
-          <a:r>
-            <a:rPr lang="en-US" sz="2000" kern="1200"/>
-            <a:t>[another outcome]</a:t>
-          </a:r>
-        </a:p>
-      </dsp:txBody>
-      <dsp:txXfrm rot="-5400000">
-        <a:off x="376111" y="2169427"/>
-        <a:ext cx="4483640" cy="315147"/>
+        <a:off x="552671" y="1924008"/>
+        <a:ext cx="4299076" cy="463090"/>
       </dsp:txXfrm>
     </dsp:sp>
   </dsp:spTree>

</xml_diff>